<commit_message>
Add gitignore to exclude cache and uploads
</commit_message>
<xml_diff>
--- a/Clear files/processed_Документ №1_25-З.docx
+++ b/Clear files/processed_Документ №1_25-З.docx
@@ -43,6 +43,7 @@
                 <w:szCs w:val="24"/>
                 <w:lang w:val="kk-KZ"/>
               </w:rPr>
+              <w:t>№</w:t>
             </w:r>
             <w:r>
               <w:rPr>
@@ -51,6 +52,7 @@
                 <w:sz w:val="24"/>
                 <w:szCs w:val="24"/>
               </w:rPr>
+              <w:t>[</w:t>
             </w:r>
             <w:r>
               <w:rPr>
@@ -60,6 +62,7 @@
                 <w:szCs w:val="24"/>
                 <w:lang w:val="kk-KZ"/>
               </w:rPr>
+              <w:t>номер</w:t>
             </w:r>
             <w:r>
               <w:rPr>
@@ -68,12 +71,7 @@
                 <w:sz w:val="24"/>
                 <w:szCs w:val="24"/>
               </w:rPr>
-            </w:r>
-            <w:r>
-              <w:rPr>
-                <w:rFonts w:ascii="Calibri" w:hAnsi="Calibri"/>
-              </w:rPr>
-              <w:t>№7775767 good number</w:t>
+              <w:t>]</w:t>
             </w:r>
           </w:p>
         </w:tc>
@@ -123,6 +121,7 @@
                 <w:szCs w:val="24"/>
                 <w:lang w:val="ru-RU"/>
               </w:rPr>
+              <w:t>[</w:t>
             </w:r>
             <w:r>
               <w:rPr>
@@ -132,6 +131,7 @@
                 <w:szCs w:val="24"/>
                 <w:lang w:val="ru-RU"/>
               </w:rPr>
+              <w:t>ДолжностьКомуЗаявление</w:t>
             </w:r>
             <w:r>
               <w:rPr>
@@ -141,6 +141,7 @@
                 <w:szCs w:val="24"/>
                 <w:lang w:val="ru-RU"/>
               </w:rPr>
+              <w:t>]</w:t>
             </w:r>
             <w:r>
               <w:rPr>
@@ -150,6 +151,16 @@
                 <w:szCs w:val="24"/>
                 <w:lang w:val="kk-KZ"/>
               </w:rPr>
+              <w:fldChar w:fldCharType="begin">
+                <w:ffData>
+                  <w:name w:val="Подразделение"/>
+                  <w:enabled/>
+                  <w:calcOnExit w:val="0"/>
+                  <w:textInput>
+                    <w:default w:val="Подразделение"/>
+                  </w:textInput>
+                </w:ffData>
+              </w:fldChar>
             </w:r>
             <w:bookmarkStart w:id="0" w:name="Подразделение"/>
             <w:r>
@@ -160,6 +171,7 @@
                 <w:szCs w:val="24"/>
                 <w:lang w:val="kk-KZ"/>
               </w:rPr>
+              <w:instrText xml:space="preserve"> FORMTEXT </w:instrText>
             </w:r>
             <w:r>
               <w:rPr>
@@ -178,6 +190,7 @@
                 <w:szCs w:val="24"/>
                 <w:lang w:val="kk-KZ"/>
               </w:rPr>
+              <w:fldChar w:fldCharType="separate"/>
             </w:r>
             <w:r>
               <w:rPr>
@@ -187,6 +200,7 @@
                 <w:szCs w:val="24"/>
                 <w:lang w:val="kk-KZ"/>
               </w:rPr>
+              <w:t>Сертификат-1 (7 ЦОДОов)</w:t>
             </w:r>
             <w:r>
               <w:rPr>
@@ -196,14 +210,9 @@
                 <w:szCs w:val="24"/>
                 <w:lang w:val="kk-KZ"/>
               </w:rPr>
+              <w:fldChar w:fldCharType="end"/>
             </w:r>
             <w:bookmarkEnd w:id="0"/>
-            <w:r>
-              <w:rPr>
-                <w:rFonts w:ascii="Calibri" w:hAnsi="Calibri"/>
-              </w:rPr>
-              <w:t>Главный врач городской больницыСертификат-1 (7 ЦОДОов)</w:t>
-            </w:r>
           </w:p>
           <w:p>
             <w:pPr>
@@ -225,6 +234,7 @@
                 <w:szCs w:val="24"/>
                 <w:lang w:val="ru-RU"/>
               </w:rPr>
+              <w:t>[</w:t>
             </w:r>
             <w:r>
               <w:rPr>
@@ -234,6 +244,7 @@
                 <w:szCs w:val="24"/>
                 <w:lang w:val="ru-RU"/>
               </w:rPr>
+              <w:t>ФИОКомуЗаявление</w:t>
             </w:r>
             <w:r>
               <w:rPr>
@@ -243,12 +254,7 @@
                 <w:szCs w:val="24"/>
                 <w:lang w:val="ru-RU"/>
               </w:rPr>
-            </w:r>
-            <w:r>
-              <w:rPr>
-                <w:rFonts w:ascii="Calibri" w:hAnsi="Calibri"/>
-              </w:rPr>
-              <w:t>Иван Петрович Смирнов</w:t>
+              <w:t>]</w:t>
             </w:r>
           </w:p>
           <w:p>
@@ -271,6 +277,7 @@
                 <w:szCs w:val="24"/>
                 <w:lang w:val="kk-KZ"/>
               </w:rPr>
+              <w:t>О</w:t>
             </w:r>
             <w:r>
               <w:rPr>
@@ -280,6 +287,7 @@
                 <w:szCs w:val="24"/>
                 <w:lang w:val="kk-KZ"/>
               </w:rPr>
+              <w:t>т</w:t>
             </w:r>
             <w:r>
               <w:rPr>
@@ -289,6 +297,7 @@
                 <w:szCs w:val="24"/>
                 <w:lang w:val="kk-KZ"/>
               </w:rPr>
+              <w:t xml:space="preserve"> [</w:t>
             </w:r>
             <w:r>
               <w:rPr>
@@ -298,6 +307,7 @@
                 <w:szCs w:val="24"/>
                 <w:lang w:val="ru-RU"/>
               </w:rPr>
+              <w:t>ДолжностьОтКогоЗаявление</w:t>
             </w:r>
             <w:r>
               <w:rPr>
@@ -307,12 +317,7 @@
                 <w:szCs w:val="24"/>
                 <w:lang w:val="ru-RU"/>
               </w:rPr>
-            </w:r>
-            <w:r>
-              <w:rPr>
-                <w:rFonts w:ascii="Calibri" w:hAnsi="Calibri"/>
-              </w:rPr>
-              <w:t>От Заведующий отделением кардиологии</w:t>
+              <w:t>]</w:t>
             </w:r>
           </w:p>
           <w:p>
@@ -334,6 +339,7 @@
                 <w:szCs w:val="24"/>
                 <w:lang w:val="ru-RU"/>
               </w:rPr>
+              <w:t>[</w:t>
             </w:r>
             <w:r>
               <w:rPr>
@@ -343,6 +349,7 @@
                 <w:szCs w:val="24"/>
                 <w:lang w:val="ru-RU"/>
               </w:rPr>
+              <w:t>ФИООт</w:t>
             </w:r>
             <w:r>
               <w:rPr>
@@ -352,6 +359,7 @@
                 <w:szCs w:val="24"/>
                 <w:lang w:val="ru-RU"/>
               </w:rPr>
+              <w:t>К</w:t>
             </w:r>
             <w:r>
               <w:rPr>
@@ -361,6 +369,7 @@
                 <w:szCs w:val="24"/>
                 <w:lang w:val="ru-RU"/>
               </w:rPr>
+              <w:t>огоЗаявление</w:t>
             </w:r>
             <w:r>
               <w:rPr>
@@ -370,12 +379,7 @@
                 <w:szCs w:val="24"/>
                 <w:lang w:val="ru-RU"/>
               </w:rPr>
-            </w:r>
-            <w:r>
-              <w:rPr>
-                <w:rFonts w:ascii="Calibri" w:hAnsi="Calibri"/>
-              </w:rPr>
-              <w:t>Анна Сергеевна Ковалёва</w:t>
+              <w:t>]</w:t>
             </w:r>
           </w:p>
           <w:p>
@@ -471,6 +475,7 @@
           <w:szCs w:val="24"/>
           <w:lang w:val="kk-KZ"/>
         </w:rPr>
+        <w:t xml:space="preserve">Прошу перевести меня с </w:t>
       </w:r>
       <w:r>
         <w:rPr>
@@ -480,15 +485,17 @@
           <w:szCs w:val="24"/>
           <w:lang w:val="ru-RU"/>
         </w:rPr>
-      </w:r>
-      <w:r>
-        <w:rPr>
-          <w:rFonts w:ascii="Times New Roman" w:hAnsi="Times New Roman" w:cs="Times New Roman"/>
-          <w:noProof/>
-          <w:sz w:val="24"/>
-          <w:szCs w:val="24"/>
-          <w:lang w:val="kk-KZ"/>
-        </w:rPr>
+        <w:t>[</w:t>
+      </w:r>
+      <w:r>
+        <w:rPr>
+          <w:rFonts w:ascii="Times New Roman" w:hAnsi="Times New Roman" w:cs="Times New Roman"/>
+          <w:noProof/>
+          <w:sz w:val="24"/>
+          <w:szCs w:val="24"/>
+          <w:lang w:val="kk-KZ"/>
+        </w:rPr>
+        <w:t>ДатаПеревода</w:t>
       </w:r>
       <w:r>
         <w:rPr>
@@ -498,15 +505,17 @@
           <w:szCs w:val="24"/>
           <w:lang w:val="ru-RU"/>
         </w:rPr>
-      </w:r>
-      <w:r>
-        <w:rPr>
-          <w:rFonts w:ascii="Times New Roman" w:hAnsi="Times New Roman" w:cs="Times New Roman"/>
-          <w:noProof/>
-          <w:sz w:val="24"/>
-          <w:szCs w:val="24"/>
-          <w:lang w:val="kk-KZ"/>
-        </w:rPr>
+        <w:t>]</w:t>
+      </w:r>
+      <w:r>
+        <w:rPr>
+          <w:rFonts w:ascii="Times New Roman" w:hAnsi="Times New Roman" w:cs="Times New Roman"/>
+          <w:noProof/>
+          <w:sz w:val="24"/>
+          <w:szCs w:val="24"/>
+          <w:lang w:val="kk-KZ"/>
+        </w:rPr>
+        <w:t xml:space="preserve"> на другую работу в </w:t>
       </w:r>
       <w:r>
         <w:rPr>
@@ -516,6 +525,7 @@
           <w:szCs w:val="24"/>
           <w:lang w:val="ru-RU"/>
         </w:rPr>
+        <w:t>[</w:t>
       </w:r>
       <w:r>
         <w:rPr>
@@ -525,6 +535,7 @@
           <w:szCs w:val="24"/>
           <w:lang w:val="ru-RU"/>
         </w:rPr>
+        <w:t>НаименованиеОрганизацииПеревода</w:t>
       </w:r>
       <w:r>
         <w:rPr>
@@ -534,24 +545,27 @@
           <w:szCs w:val="24"/>
           <w:lang w:val="ru-RU"/>
         </w:rPr>
-      </w:r>
-      <w:r>
-        <w:rPr>
-          <w:rFonts w:ascii="Times New Roman" w:hAnsi="Times New Roman" w:cs="Times New Roman"/>
-          <w:noProof/>
-          <w:sz w:val="24"/>
-          <w:szCs w:val="24"/>
-          <w:lang w:val="kk-KZ"/>
-        </w:rPr>
-      </w:r>
-      <w:r>
-        <w:rPr>
-          <w:rFonts w:ascii="Times New Roman" w:hAnsi="Times New Roman" w:cs="Times New Roman"/>
-          <w:noProof/>
-          <w:sz w:val="24"/>
-          <w:szCs w:val="24"/>
-          <w:lang w:val="kk-KZ"/>
-        </w:rPr>
+        <w:t>]</w:t>
+      </w:r>
+      <w:r>
+        <w:rPr>
+          <w:rFonts w:ascii="Times New Roman" w:hAnsi="Times New Roman" w:cs="Times New Roman"/>
+          <w:noProof/>
+          <w:sz w:val="24"/>
+          <w:szCs w:val="24"/>
+          <w:lang w:val="kk-KZ"/>
+        </w:rPr>
+        <w:t xml:space="preserve"> на должность</w:t>
+      </w:r>
+      <w:r>
+        <w:rPr>
+          <w:rFonts w:ascii="Times New Roman" w:hAnsi="Times New Roman" w:cs="Times New Roman"/>
+          <w:noProof/>
+          <w:sz w:val="24"/>
+          <w:szCs w:val="24"/>
+          <w:lang w:val="kk-KZ"/>
+        </w:rPr>
+        <w:t xml:space="preserve"> </w:t>
       </w:r>
       <w:r>
         <w:rPr>
@@ -561,6 +575,7 @@
           <w:szCs w:val="24"/>
           <w:lang w:val="ru-RU"/>
         </w:rPr>
+        <w:t>[</w:t>
       </w:r>
       <w:r>
         <w:rPr>
@@ -570,6 +585,7 @@
           <w:szCs w:val="24"/>
           <w:lang w:val="ru-RU"/>
         </w:rPr>
+        <w:t>ЖелаемаяДолжность</w:t>
       </w:r>
       <w:r>
         <w:rPr>
@@ -579,21 +595,17 @@
           <w:szCs w:val="24"/>
           <w:lang w:val="ru-RU"/>
         </w:rPr>
-      </w:r>
-      <w:r>
-        <w:rPr>
-          <w:rFonts w:ascii="Times New Roman" w:hAnsi="Times New Roman" w:cs="Times New Roman"/>
-          <w:noProof/>
-          <w:sz w:val="24"/>
-          <w:szCs w:val="24"/>
-          <w:lang w:val="kk-KZ"/>
-        </w:rPr>
-      </w:r>
-      <w:r>
-        <w:rPr>
-          <w:rFonts w:ascii="Calibri" w:hAnsi="Calibri"/>
-        </w:rPr>
-        <w:t>Прошу перевести меня с 12.05.2025 на другую работу в Городская клиническая больница №3 на должность Директор медицинского центра.</w:t>
+        <w:t>]</w:t>
+      </w:r>
+      <w:r>
+        <w:rPr>
+          <w:rFonts w:ascii="Times New Roman" w:hAnsi="Times New Roman" w:cs="Times New Roman"/>
+          <w:noProof/>
+          <w:sz w:val="24"/>
+          <w:szCs w:val="24"/>
+          <w:lang w:val="kk-KZ"/>
+        </w:rPr>
+        <w:t>.</w:t>
       </w:r>
     </w:p>
     <w:p>
@@ -820,6 +832,7 @@
           <w:szCs w:val="24"/>
           <w:lang w:val="ru-RU"/>
         </w:rPr>
+        <w:t>[</w:t>
       </w:r>
       <w:r>
         <w:rPr>
@@ -829,6 +842,7 @@
           <w:szCs w:val="24"/>
           <w:lang w:val="ru-RU"/>
         </w:rPr>
+        <w:t>ФИООт</w:t>
       </w:r>
       <w:r>
         <w:rPr>
@@ -838,6 +852,7 @@
           <w:szCs w:val="24"/>
           <w:lang w:val="ru-RU"/>
         </w:rPr>
+        <w:t>К</w:t>
       </w:r>
       <w:r>
         <w:rPr>
@@ -847,6 +862,7 @@
           <w:szCs w:val="24"/>
           <w:lang w:val="ru-RU"/>
         </w:rPr>
+        <w:t>огоЗаявление</w:t>
       </w:r>
       <w:r>
         <w:rPr>
@@ -856,12 +872,7 @@
           <w:szCs w:val="24"/>
           <w:lang w:val="ru-RU"/>
         </w:rPr>
-      </w:r>
-      <w:r>
-        <w:rPr>
-          <w:rFonts w:ascii="Calibri" w:hAnsi="Calibri"/>
-        </w:rPr>
-        <w:t>Анна Сергеевна Ковалёва</w:t>
+        <w:t>]</w:t>
       </w:r>
     </w:p>
     <w:p>

</xml_diff>